<commit_message>
Diario e Documentazione Sprint 3
</commit_message>
<xml_diff>
--- a/4_Diari/2024_03_01_NebulaWatches_Diario.docx
+++ b/4_Diari/2024_03_01_NebulaWatches_Diario.docx
@@ -283,8 +283,6 @@
             <w:r>
               <w:t>Ho iniziato le API per lo storage.</w:t>
             </w:r>
-            <w:bookmarkStart w:id="3" w:name="_GoBack"/>
-            <w:bookmarkEnd w:id="3"/>
           </w:p>
         </w:tc>
       </w:tr>
@@ -318,13 +316,7 @@
           </w:p>
           <w:p>
             <w:r>
-              <w:t xml:space="preserve">Assieme a </w:t>
-            </w:r>
-            <w:r>
-              <w:t>Tom</w:t>
-            </w:r>
-            <w:r>
-              <w:t xml:space="preserve"> cercato di implementare il nuovo login che supporta Google login, ma non completato.</w:t>
+              <w:t>Assieme a Tom cercato di implementare il nuovo login che supporta Google login, ma non completato.</w:t>
             </w:r>
           </w:p>
         </w:tc>
@@ -384,7 +376,19 @@
           <w:tcPr>
             <w:tcW w:w="8073" w:type="dxa"/>
           </w:tcPr>
-          <w:p/>
+          <w:p>
+            <w:r>
+              <w:t xml:space="preserve">Non abbiamo fatto tantissimo </w:t>
+            </w:r>
+            <w:r>
+              <w:t>progresso</w:t>
+            </w:r>
+            <w:bookmarkStart w:id="3" w:name="_GoBack"/>
+            <w:bookmarkEnd w:id="3"/>
+            <w:r>
+              <w:t xml:space="preserve"> dato che abbiamo perso 3 ore alla mattina. Tuttavia il progetto continua bene e siamo confidenti di riuscire a stare nel tempo predefinito.</w:t>
+            </w:r>
+          </w:p>
         </w:tc>
       </w:tr>
       <w:bookmarkEnd w:id="0"/>
@@ -5023,7 +5027,7 @@
 </file>
 
 <file path=customXml/itemProps1.xml><?xml version="1.0" encoding="utf-8"?>
-<ds:datastoreItem xmlns:ds="http://schemas.openxmlformats.org/officeDocument/2006/customXml" ds:itemID="{F49D5DFE-C218-4A0D-90DD-E74FF6FDD3E6}">
+<ds:datastoreItem xmlns:ds="http://schemas.openxmlformats.org/officeDocument/2006/customXml" ds:itemID="{8F264368-0C2D-41CC-986A-DDA869435A61}">
   <ds:schemaRefs>
     <ds:schemaRef ds:uri="http://schemas.openxmlformats.org/officeDocument/2006/bibliography"/>
   </ds:schemaRefs>

</xml_diff>